<commit_message>
Adjusted overflow trigger numbers since I had worked on the PDFs. Updated affidavit addendum template to say family court, increase font size.
</commit_message>
<xml_diff>
--- a/docassemble/RFApackage/data/templates/RFAaffidavit_addendum.docx
+++ b/docassemble/RFApackage/data/templates/RFAaffidavit_addendum.docx
@@ -23,14 +23,19 @@
         </w:numPr>
         <w:spacing w:after="0" w:line="240" w:lineRule="auto"/>
         <w:jc w:val="center"/>
-      </w:pPr>
-      <w:r>
-        <w:rPr>
-          <w:rFonts w:ascii="sans-serif" w:hAnsi="sans-serif"/>
-          <w:sz w:val="20"/>
-          <w:szCs w:val="20"/>
-        </w:rPr>
-        <w:t>TRIAL COURT</w:t>
+        <w:rPr>
+          <w:rFonts w:cstheme="minorHAnsi"/>
+          <w:sz w:val="24"/>
+          <w:szCs w:val="24"/>
+        </w:rPr>
+      </w:pPr>
+      <w:r>
+        <w:rPr>
+          <w:rFonts w:cstheme="minorHAnsi"/>
+          <w:sz w:val="24"/>
+          <w:szCs w:val="24"/>
+        </w:rPr>
+        <w:t>FAMILY DIVISION</w:t>
       </w:r>
     </w:p>
     <w:p>
@@ -41,105 +46,212 @@
         </w:numPr>
         <w:spacing w:after="0" w:line="240" w:lineRule="auto"/>
         <w:jc w:val="center"/>
-      </w:pPr>
-      <w:proofErr w:type="gramStart"/>
-      <w:r>
-        <w:rPr>
-          <w:rFonts w:ascii="sans-serif" w:hAnsi="sans-serif"/>
-          <w:sz w:val="20"/>
-          <w:szCs w:val="20"/>
-        </w:rPr>
-        <w:t xml:space="preserve">{{ </w:t>
-      </w:r>
-      <w:proofErr w:type="spellStart"/>
-      <w:r>
-        <w:rPr>
-          <w:rFonts w:ascii="sans-serif" w:hAnsi="sans-serif"/>
-          <w:sz w:val="20"/>
-          <w:szCs w:val="20"/>
-        </w:rPr>
-        <w:t>trial</w:t>
-      </w:r>
-      <w:proofErr w:type="gramEnd"/>
-      <w:r>
-        <w:rPr>
-          <w:rFonts w:ascii="sans-serif" w:hAnsi="sans-serif"/>
-          <w:sz w:val="20"/>
-          <w:szCs w:val="20"/>
-        </w:rPr>
-        <w:t>_court_name</w:t>
-      </w:r>
-      <w:proofErr w:type="spellEnd"/>
-      <w:r>
-        <w:rPr>
-          <w:rFonts w:ascii="sans-serif" w:hAnsi="sans-serif"/>
-          <w:sz w:val="20"/>
-          <w:szCs w:val="20"/>
-        </w:rPr>
-        <w:t xml:space="preserve"> }}</w:t>
+        <w:rPr>
+          <w:rFonts w:cstheme="minorHAnsi"/>
+          <w:sz w:val="24"/>
+          <w:szCs w:val="24"/>
+        </w:rPr>
+      </w:pPr>
+      <w:r>
+        <w:rPr>
+          <w:rFonts w:cstheme="minorHAnsi"/>
+          <w:sz w:val="24"/>
+          <w:szCs w:val="24"/>
+        </w:rPr>
+        <w:t>SUPERIOR</w:t>
+      </w:r>
+      <w:r>
+        <w:rPr>
+          <w:rFonts w:cstheme="minorHAnsi"/>
+          <w:sz w:val="24"/>
+          <w:szCs w:val="24"/>
+        </w:rPr>
+        <w:t xml:space="preserve"> COURT</w:t>
       </w:r>
     </w:p>
     <w:p>
-      <w:r>
-        <w:t xml:space="preserve">{%p for field in </w:t>
+      <w:pPr>
+        <w:numPr>
+          <w:ilvl w:val="0"/>
+          <w:numId w:val="2"/>
+        </w:numPr>
+        <w:spacing w:after="0" w:line="240" w:lineRule="auto"/>
+        <w:jc w:val="center"/>
+        <w:rPr>
+          <w:rFonts w:cstheme="minorHAnsi"/>
+          <w:sz w:val="24"/>
+          <w:szCs w:val="24"/>
+        </w:rPr>
+      </w:pPr>
+      <w:r>
+        <w:rPr>
+          <w:rFonts w:cstheme="minorHAnsi"/>
+          <w:sz w:val="24"/>
+          <w:szCs w:val="24"/>
+        </w:rPr>
+        <w:t xml:space="preserve">{{ </w:t>
       </w:r>
       <w:proofErr w:type="spellStart"/>
       <w:r>
-        <w:t>RFAaffidavit</w:t>
-      </w:r>
-      <w:r>
-        <w:t>.overflow</w:t>
+        <w:rPr>
+          <w:rFonts w:cstheme="minorHAnsi"/>
+          <w:sz w:val="24"/>
+          <w:szCs w:val="24"/>
+        </w:rPr>
+        <w:t>trial_court_name</w:t>
       </w:r>
       <w:proofErr w:type="spellEnd"/>
       <w:r>
-        <w:t>() %}</w:t>
+        <w:rPr>
+          <w:rFonts w:cstheme="minorHAnsi"/>
+          <w:sz w:val="24"/>
+          <w:szCs w:val="24"/>
+        </w:rPr>
+        <w:t xml:space="preserve"> }}</w:t>
       </w:r>
     </w:p>
     <w:p>
-      <w:r>
-        <w:t xml:space="preserve">{%p if </w:t>
-      </w:r>
-      <w:proofErr w:type="spellStart"/>
-      <w:r>
-        <w:t>field.is_</w:t>
-      </w:r>
-      <w:r>
-        <w:t>object_</w:t>
-      </w:r>
-      <w:proofErr w:type="gramStart"/>
-      <w:r>
-        <w:t>list</w:t>
-      </w:r>
-      <w:proofErr w:type="spellEnd"/>
-      <w:r>
-        <w:t>(</w:t>
-      </w:r>
-      <w:proofErr w:type="gramEnd"/>
-      <w:r>
-        <w:t xml:space="preserve">) %} </w:t>
-      </w:r>
+      <w:pPr>
+        <w:numPr>
+          <w:ilvl w:val="0"/>
+          <w:numId w:val="2"/>
+        </w:numPr>
+        <w:spacing w:after="0" w:line="240" w:lineRule="auto"/>
+        <w:jc w:val="center"/>
+        <w:rPr>
+          <w:rFonts w:cstheme="minorHAnsi"/>
+          <w:sz w:val="24"/>
+          <w:szCs w:val="24"/>
+        </w:rPr>
+      </w:pPr>
     </w:p>
     <w:p>
       <w:pPr>
+        <w:rPr>
+          <w:rFonts w:cstheme="minorHAnsi"/>
+          <w:sz w:val="24"/>
+          <w:szCs w:val="24"/>
+        </w:rPr>
+      </w:pPr>
+      <w:r>
+        <w:rPr>
+          <w:rFonts w:cstheme="minorHAnsi"/>
+          <w:sz w:val="24"/>
+          <w:szCs w:val="24"/>
+        </w:rPr>
+        <w:t xml:space="preserve">{%p for field in </w:t>
+      </w:r>
+      <w:proofErr w:type="spellStart"/>
+      <w:r>
+        <w:rPr>
+          <w:rFonts w:cstheme="minorHAnsi"/>
+          <w:sz w:val="24"/>
+          <w:szCs w:val="24"/>
+        </w:rPr>
+        <w:t>RFAaffidavit</w:t>
+      </w:r>
+      <w:r>
+        <w:rPr>
+          <w:rFonts w:cstheme="minorHAnsi"/>
+          <w:sz w:val="24"/>
+          <w:szCs w:val="24"/>
+        </w:rPr>
+        <w:t>.overflow</w:t>
+      </w:r>
+      <w:proofErr w:type="spellEnd"/>
+      <w:r>
+        <w:rPr>
+          <w:rFonts w:cstheme="minorHAnsi"/>
+          <w:sz w:val="24"/>
+          <w:szCs w:val="24"/>
+        </w:rPr>
+        <w:t>() %}</w:t>
+      </w:r>
+    </w:p>
+    <w:p>
+      <w:pPr>
+        <w:rPr>
+          <w:rFonts w:cstheme="minorHAnsi"/>
+          <w:sz w:val="24"/>
+          <w:szCs w:val="24"/>
+        </w:rPr>
+      </w:pPr>
+      <w:r>
+        <w:rPr>
+          <w:rFonts w:cstheme="minorHAnsi"/>
+          <w:sz w:val="24"/>
+          <w:szCs w:val="24"/>
+        </w:rPr>
+        <w:t xml:space="preserve">{%p if </w:t>
+      </w:r>
+      <w:proofErr w:type="spellStart"/>
+      <w:r>
+        <w:rPr>
+          <w:rFonts w:cstheme="minorHAnsi"/>
+          <w:sz w:val="24"/>
+          <w:szCs w:val="24"/>
+        </w:rPr>
+        <w:t>field.is_</w:t>
+      </w:r>
+      <w:r>
+        <w:rPr>
+          <w:rFonts w:cstheme="minorHAnsi"/>
+          <w:sz w:val="24"/>
+          <w:szCs w:val="24"/>
+        </w:rPr>
+        <w:t>object_list</w:t>
+      </w:r>
+      <w:proofErr w:type="spellEnd"/>
+      <w:r>
+        <w:rPr>
+          <w:rFonts w:cstheme="minorHAnsi"/>
+          <w:sz w:val="24"/>
+          <w:szCs w:val="24"/>
+        </w:rPr>
+        <w:t xml:space="preserve">() %} </w:t>
+      </w:r>
+    </w:p>
+    <w:p>
+      <w:pPr>
         <w:pStyle w:val="Heading2"/>
-      </w:pPr>
-      <w:proofErr w:type="gramStart"/>
-      <w:r>
+        <w:rPr>
+          <w:rFonts w:asciiTheme="minorHAnsi" w:hAnsiTheme="minorHAnsi" w:cstheme="minorHAnsi"/>
+          <w:sz w:val="24"/>
+          <w:szCs w:val="24"/>
+        </w:rPr>
+      </w:pPr>
+      <w:r>
+        <w:rPr>
+          <w:rFonts w:asciiTheme="minorHAnsi" w:hAnsiTheme="minorHAnsi" w:cstheme="minorHAnsi"/>
+          <w:sz w:val="24"/>
+          <w:szCs w:val="24"/>
+        </w:rPr>
         <w:t xml:space="preserve">{{ </w:t>
       </w:r>
       <w:proofErr w:type="spellStart"/>
       <w:r>
-        <w:t>field</w:t>
-      </w:r>
-      <w:proofErr w:type="gramEnd"/>
-      <w:r>
-        <w:t>.</w:t>
-      </w:r>
-      <w:r>
+        <w:rPr>
+          <w:rFonts w:asciiTheme="minorHAnsi" w:hAnsiTheme="minorHAnsi" w:cstheme="minorHAnsi"/>
+          <w:sz w:val="24"/>
+          <w:szCs w:val="24"/>
+        </w:rPr>
+        <w:t>field.</w:t>
+      </w:r>
+      <w:r>
+        <w:rPr>
+          <w:rFonts w:asciiTheme="minorHAnsi" w:hAnsiTheme="minorHAnsi" w:cstheme="minorHAnsi"/>
+          <w:sz w:val="24"/>
+          <w:szCs w:val="24"/>
+        </w:rPr>
         <w:t>label</w:t>
       </w:r>
       <w:proofErr w:type="spellEnd"/>
       <w:r>
+        <w:rPr>
+          <w:rFonts w:asciiTheme="minorHAnsi" w:hAnsiTheme="minorHAnsi" w:cstheme="minorHAnsi"/>
+          <w:sz w:val="24"/>
+          <w:szCs w:val="24"/>
+        </w:rPr>
         <w:t xml:space="preserve"> }}</w:t>
       </w:r>
     </w:p>
@@ -162,42 +274,58 @@
           <w:p>
             <w:pPr>
               <w:rPr>
+                <w:rFonts w:cstheme="minorHAnsi"/>
                 <w:b/>
+                <w:sz w:val="24"/>
+                <w:szCs w:val="24"/>
               </w:rPr>
             </w:pPr>
             <w:r>
               <w:rPr>
+                <w:rFonts w:cstheme="minorHAnsi"/>
                 <w:b/>
+                <w:sz w:val="24"/>
+                <w:szCs w:val="24"/>
               </w:rPr>
               <w:t>{%</w:t>
             </w:r>
             <w:proofErr w:type="spellStart"/>
             <w:r>
               <w:rPr>
+                <w:rFonts w:cstheme="minorHAnsi"/>
                 <w:b/>
+                <w:sz w:val="24"/>
+                <w:szCs w:val="24"/>
               </w:rPr>
               <w:t>tc</w:t>
             </w:r>
             <w:proofErr w:type="spellEnd"/>
             <w:r>
               <w:rPr>
+                <w:rFonts w:cstheme="minorHAnsi"/>
                 <w:b/>
+                <w:sz w:val="24"/>
+                <w:szCs w:val="24"/>
               </w:rPr>
               <w:t xml:space="preserve"> for column in </w:t>
             </w:r>
             <w:proofErr w:type="spellStart"/>
-            <w:proofErr w:type="gramStart"/>
-            <w:r>
-              <w:rPr>
+            <w:r>
+              <w:rPr>
+                <w:rFonts w:cstheme="minorHAnsi"/>
                 <w:b/>
+                <w:sz w:val="24"/>
+                <w:szCs w:val="24"/>
               </w:rPr>
               <w:t>field.columns</w:t>
             </w:r>
             <w:proofErr w:type="spellEnd"/>
-            <w:proofErr w:type="gramEnd"/>
-            <w:r>
-              <w:rPr>
+            <w:r>
+              <w:rPr>
+                <w:rFonts w:cstheme="minorHAnsi"/>
                 <w:b/>
+                <w:sz w:val="24"/>
+                <w:szCs w:val="24"/>
               </w:rPr>
               <w:t>() %}</w:t>
             </w:r>
@@ -210,32 +338,36 @@
           <w:p>
             <w:pPr>
               <w:rPr>
+                <w:rFonts w:cstheme="minorHAnsi"/>
                 <w:b/>
+                <w:sz w:val="24"/>
+                <w:szCs w:val="24"/>
               </w:rPr>
             </w:pPr>
-            <w:proofErr w:type="gramStart"/>
-            <w:r>
-              <w:rPr>
+            <w:r>
+              <w:rPr>
+                <w:rFonts w:cstheme="minorHAnsi"/>
                 <w:b/>
-              </w:rPr>
-              <w:t>{{ label</w:t>
-            </w:r>
-            <w:proofErr w:type="gramEnd"/>
-            <w:r>
-              <w:rPr>
+                <w:sz w:val="24"/>
+                <w:szCs w:val="24"/>
+              </w:rPr>
+              <w:t>{{ label(column)</w:t>
+            </w:r>
+            <w:r>
+              <w:rPr>
+                <w:rFonts w:cstheme="minorHAnsi"/>
                 <w:b/>
-              </w:rPr>
-              <w:t>(column)</w:t>
-            </w:r>
-            <w:r>
-              <w:rPr>
+                <w:sz w:val="24"/>
+                <w:szCs w:val="24"/>
+              </w:rPr>
+              <w:t>.capitalize()</w:t>
+            </w:r>
+            <w:r>
+              <w:rPr>
+                <w:rFonts w:cstheme="minorHAnsi"/>
                 <w:b/>
-              </w:rPr>
-              <w:t>.capitalize()</w:t>
-            </w:r>
-            <w:r>
-              <w:rPr>
-                <w:b/>
+                <w:sz w:val="24"/>
+                <w:szCs w:val="24"/>
               </w:rPr>
               <w:t xml:space="preserve"> }}</w:t>
             </w:r>
@@ -248,40 +380,58 @@
           <w:p>
             <w:pPr>
               <w:rPr>
+                <w:rFonts w:cstheme="minorHAnsi"/>
                 <w:b/>
+                <w:sz w:val="24"/>
+                <w:szCs w:val="24"/>
               </w:rPr>
             </w:pPr>
             <w:r>
               <w:rPr>
+                <w:rFonts w:cstheme="minorHAnsi"/>
                 <w:b/>
+                <w:sz w:val="24"/>
+                <w:szCs w:val="24"/>
               </w:rPr>
               <w:t>{%</w:t>
             </w:r>
             <w:proofErr w:type="spellStart"/>
             <w:r>
               <w:rPr>
+                <w:rFonts w:cstheme="minorHAnsi"/>
                 <w:b/>
+                <w:sz w:val="24"/>
+                <w:szCs w:val="24"/>
               </w:rPr>
               <w:t>tc</w:t>
             </w:r>
             <w:proofErr w:type="spellEnd"/>
             <w:r>
               <w:rPr>
+                <w:rFonts w:cstheme="minorHAnsi"/>
                 <w:b/>
+                <w:sz w:val="24"/>
+                <w:szCs w:val="24"/>
               </w:rPr>
               <w:t xml:space="preserve"> </w:t>
             </w:r>
             <w:proofErr w:type="spellStart"/>
             <w:r>
               <w:rPr>
+                <w:rFonts w:cstheme="minorHAnsi"/>
                 <w:b/>
+                <w:sz w:val="24"/>
+                <w:szCs w:val="24"/>
               </w:rPr>
               <w:t>endfor</w:t>
             </w:r>
             <w:proofErr w:type="spellEnd"/>
             <w:r>
               <w:rPr>
+                <w:rFonts w:cstheme="minorHAnsi"/>
                 <w:b/>
+                <w:sz w:val="24"/>
+                <w:szCs w:val="24"/>
               </w:rPr>
               <w:t xml:space="preserve"> %}</w:t>
             </w:r>
@@ -294,62 +444,37 @@
             <w:tcW w:w="3116" w:type="dxa"/>
           </w:tcPr>
           <w:p>
-            <w:r>
+            <w:pPr>
+              <w:rPr>
+                <w:rFonts w:cstheme="minorHAnsi"/>
+                <w:sz w:val="24"/>
+                <w:szCs w:val="24"/>
+              </w:rPr>
+            </w:pPr>
+            <w:r>
+              <w:rPr>
+                <w:rFonts w:cstheme="minorHAnsi"/>
+                <w:sz w:val="24"/>
+                <w:szCs w:val="24"/>
+              </w:rPr>
               <w:t xml:space="preserve">{%tr for row in </w:t>
             </w:r>
             <w:proofErr w:type="spellStart"/>
-            <w:proofErr w:type="gramStart"/>
-            <w:r>
-              <w:t>field.overflow</w:t>
-            </w:r>
-            <w:proofErr w:type="gramEnd"/>
-            <w:r>
-              <w:t>_value</w:t>
+            <w:r>
+              <w:rPr>
+                <w:rFonts w:cstheme="minorHAnsi"/>
+                <w:sz w:val="24"/>
+                <w:szCs w:val="24"/>
+              </w:rPr>
+              <w:t>field.overflow_value</w:t>
             </w:r>
             <w:proofErr w:type="spellEnd"/>
             <w:r>
-              <w:t>() %}</w:t>
-            </w:r>
-          </w:p>
-        </w:tc>
-        <w:tc>
-          <w:tcPr>
-            <w:tcW w:w="3117" w:type="dxa"/>
-          </w:tcPr>
-          <w:p/>
-        </w:tc>
-        <w:tc>
-          <w:tcPr>
-            <w:tcW w:w="3117" w:type="dxa"/>
-          </w:tcPr>
-          <w:p/>
-        </w:tc>
-      </w:tr>
-      <w:tr>
-        <w:tc>
-          <w:tcPr>
-            <w:tcW w:w="3116" w:type="dxa"/>
-          </w:tcPr>
-          <w:p>
-            <w:r>
-              <w:t>{%</w:t>
-            </w:r>
-            <w:proofErr w:type="spellStart"/>
-            <w:r>
-              <w:t>tc</w:t>
-            </w:r>
-            <w:proofErr w:type="spellEnd"/>
-            <w:r>
-              <w:t xml:space="preserve"> for column in </w:t>
-            </w:r>
-            <w:proofErr w:type="spellStart"/>
-            <w:proofErr w:type="gramStart"/>
-            <w:r>
-              <w:t>field.columns</w:t>
-            </w:r>
-            <w:proofErr w:type="spellEnd"/>
-            <w:proofErr w:type="gramEnd"/>
-            <w:r>
+              <w:rPr>
+                <w:rFonts w:cstheme="minorHAnsi"/>
+                <w:sz w:val="24"/>
+                <w:szCs w:val="24"/>
+              </w:rPr>
               <w:t>() %}</w:t>
             </w:r>
           </w:p>
@@ -359,19 +484,13 @@
             <w:tcW w:w="3117" w:type="dxa"/>
           </w:tcPr>
           <w:p>
-            <w:proofErr w:type="gramStart"/>
-            <w:r>
-              <w:t xml:space="preserve">{{ </w:t>
-            </w:r>
-            <w:proofErr w:type="spellStart"/>
-            <w:r>
-              <w:t>safeattr</w:t>
-            </w:r>
-            <w:proofErr w:type="spellEnd"/>
-            <w:proofErr w:type="gramEnd"/>
-            <w:r>
-              <w:t>(row, key(column)) }}</w:t>
-            </w:r>
+            <w:pPr>
+              <w:rPr>
+                <w:rFonts w:cstheme="minorHAnsi"/>
+                <w:sz w:val="24"/>
+                <w:szCs w:val="24"/>
+              </w:rPr>
+            </w:pPr>
           </w:p>
         </w:tc>
         <w:tc>
@@ -379,25 +498,13 @@
             <w:tcW w:w="3117" w:type="dxa"/>
           </w:tcPr>
           <w:p>
-            <w:r>
-              <w:t>{%</w:t>
-            </w:r>
-            <w:proofErr w:type="spellStart"/>
-            <w:r>
-              <w:t>tc</w:t>
-            </w:r>
-            <w:proofErr w:type="spellEnd"/>
-            <w:r>
-              <w:t xml:space="preserve"> </w:t>
-            </w:r>
-            <w:proofErr w:type="spellStart"/>
-            <w:r>
-              <w:t>endfor</w:t>
-            </w:r>
-            <w:proofErr w:type="spellEnd"/>
-            <w:r>
-              <w:t xml:space="preserve"> %}</w:t>
-            </w:r>
+            <w:pPr>
+              <w:rPr>
+                <w:rFonts w:cstheme="minorHAnsi"/>
+                <w:sz w:val="24"/>
+                <w:szCs w:val="24"/>
+              </w:rPr>
+            </w:pPr>
           </w:p>
         </w:tc>
       </w:tr>
@@ -407,16 +514,56 @@
             <w:tcW w:w="3116" w:type="dxa"/>
           </w:tcPr>
           <w:p>
-            <w:r>
-              <w:t xml:space="preserve">{%tr </w:t>
+            <w:pPr>
+              <w:rPr>
+                <w:rFonts w:cstheme="minorHAnsi"/>
+                <w:sz w:val="24"/>
+                <w:szCs w:val="24"/>
+              </w:rPr>
+            </w:pPr>
+            <w:r>
+              <w:rPr>
+                <w:rFonts w:cstheme="minorHAnsi"/>
+                <w:sz w:val="24"/>
+                <w:szCs w:val="24"/>
+              </w:rPr>
+              <w:t>{%</w:t>
             </w:r>
             <w:proofErr w:type="spellStart"/>
             <w:r>
-              <w:t>endfor</w:t>
+              <w:rPr>
+                <w:rFonts w:cstheme="minorHAnsi"/>
+                <w:sz w:val="24"/>
+                <w:szCs w:val="24"/>
+              </w:rPr>
+              <w:t>tc</w:t>
             </w:r>
             <w:proofErr w:type="spellEnd"/>
             <w:r>
-              <w:t xml:space="preserve"> %}</w:t>
+              <w:rPr>
+                <w:rFonts w:cstheme="minorHAnsi"/>
+                <w:sz w:val="24"/>
+                <w:szCs w:val="24"/>
+              </w:rPr>
+              <w:t xml:space="preserve"> for column in </w:t>
+            </w:r>
+            <w:proofErr w:type="spellStart"/>
+            <w:r>
+              <w:rPr>
+                <w:rFonts w:cstheme="minorHAnsi"/>
+                <w:sz w:val="24"/>
+                <w:szCs w:val="24"/>
+              </w:rPr>
+              <w:t>field.columns</w:t>
+            </w:r>
+            <w:proofErr w:type="spellEnd"/>
+            <w:r>
+              <w:rPr>
+                <w:rFonts w:cstheme="minorHAnsi"/>
+                <w:sz w:val="24"/>
+                <w:szCs w:val="24"/>
+              </w:rPr>
+              <w:t>() %}</w:t>
             </w:r>
           </w:p>
         </w:tc>
@@ -424,66 +571,266 @@
           <w:tcPr>
             <w:tcW w:w="3117" w:type="dxa"/>
           </w:tcPr>
-          <w:p/>
+          <w:p>
+            <w:pPr>
+              <w:rPr>
+                <w:rFonts w:cstheme="minorHAnsi"/>
+                <w:sz w:val="24"/>
+                <w:szCs w:val="24"/>
+              </w:rPr>
+            </w:pPr>
+            <w:r>
+              <w:rPr>
+                <w:rFonts w:cstheme="minorHAnsi"/>
+                <w:sz w:val="24"/>
+                <w:szCs w:val="24"/>
+              </w:rPr>
+              <w:t xml:space="preserve">{{ </w:t>
+            </w:r>
+            <w:proofErr w:type="spellStart"/>
+            <w:r>
+              <w:rPr>
+                <w:rFonts w:cstheme="minorHAnsi"/>
+                <w:sz w:val="24"/>
+                <w:szCs w:val="24"/>
+              </w:rPr>
+              <w:t>safeattr</w:t>
+            </w:r>
+            <w:proofErr w:type="spellEnd"/>
+            <w:r>
+              <w:rPr>
+                <w:rFonts w:cstheme="minorHAnsi"/>
+                <w:sz w:val="24"/>
+                <w:szCs w:val="24"/>
+              </w:rPr>
+              <w:t>(row, key(column)) }}</w:t>
+            </w:r>
+          </w:p>
         </w:tc>
         <w:tc>
           <w:tcPr>
             <w:tcW w:w="3117" w:type="dxa"/>
           </w:tcPr>
-          <w:p/>
+          <w:p>
+            <w:pPr>
+              <w:rPr>
+                <w:rFonts w:cstheme="minorHAnsi"/>
+                <w:sz w:val="24"/>
+                <w:szCs w:val="24"/>
+              </w:rPr>
+            </w:pPr>
+            <w:r>
+              <w:rPr>
+                <w:rFonts w:cstheme="minorHAnsi"/>
+                <w:sz w:val="24"/>
+                <w:szCs w:val="24"/>
+              </w:rPr>
+              <w:t>{%</w:t>
+            </w:r>
+            <w:proofErr w:type="spellStart"/>
+            <w:r>
+              <w:rPr>
+                <w:rFonts w:cstheme="minorHAnsi"/>
+                <w:sz w:val="24"/>
+                <w:szCs w:val="24"/>
+              </w:rPr>
+              <w:t>tc</w:t>
+            </w:r>
+            <w:proofErr w:type="spellEnd"/>
+            <w:r>
+              <w:rPr>
+                <w:rFonts w:cstheme="minorHAnsi"/>
+                <w:sz w:val="24"/>
+                <w:szCs w:val="24"/>
+              </w:rPr>
+              <w:t xml:space="preserve"> </w:t>
+            </w:r>
+            <w:proofErr w:type="spellStart"/>
+            <w:r>
+              <w:rPr>
+                <w:rFonts w:cstheme="minorHAnsi"/>
+                <w:sz w:val="24"/>
+                <w:szCs w:val="24"/>
+              </w:rPr>
+              <w:t>endfor</w:t>
+            </w:r>
+            <w:proofErr w:type="spellEnd"/>
+            <w:r>
+              <w:rPr>
+                <w:rFonts w:cstheme="minorHAnsi"/>
+                <w:sz w:val="24"/>
+                <w:szCs w:val="24"/>
+              </w:rPr>
+              <w:t xml:space="preserve"> %}</w:t>
+            </w:r>
+          </w:p>
+        </w:tc>
+      </w:tr>
+      <w:tr>
+        <w:tc>
+          <w:tcPr>
+            <w:tcW w:w="3116" w:type="dxa"/>
+          </w:tcPr>
+          <w:p>
+            <w:pPr>
+              <w:rPr>
+                <w:rFonts w:cstheme="minorHAnsi"/>
+                <w:sz w:val="24"/>
+                <w:szCs w:val="24"/>
+              </w:rPr>
+            </w:pPr>
+            <w:r>
+              <w:rPr>
+                <w:rFonts w:cstheme="minorHAnsi"/>
+                <w:sz w:val="24"/>
+                <w:szCs w:val="24"/>
+              </w:rPr>
+              <w:t xml:space="preserve">{%tr </w:t>
+            </w:r>
+            <w:proofErr w:type="spellStart"/>
+            <w:r>
+              <w:rPr>
+                <w:rFonts w:cstheme="minorHAnsi"/>
+                <w:sz w:val="24"/>
+                <w:szCs w:val="24"/>
+              </w:rPr>
+              <w:t>endfor</w:t>
+            </w:r>
+            <w:proofErr w:type="spellEnd"/>
+            <w:r>
+              <w:rPr>
+                <w:rFonts w:cstheme="minorHAnsi"/>
+                <w:sz w:val="24"/>
+                <w:szCs w:val="24"/>
+              </w:rPr>
+              <w:t xml:space="preserve"> %}</w:t>
+            </w:r>
+          </w:p>
+        </w:tc>
+        <w:tc>
+          <w:tcPr>
+            <w:tcW w:w="3117" w:type="dxa"/>
+          </w:tcPr>
+          <w:p>
+            <w:pPr>
+              <w:rPr>
+                <w:rFonts w:cstheme="minorHAnsi"/>
+                <w:sz w:val="24"/>
+                <w:szCs w:val="24"/>
+              </w:rPr>
+            </w:pPr>
+          </w:p>
+        </w:tc>
+        <w:tc>
+          <w:tcPr>
+            <w:tcW w:w="3117" w:type="dxa"/>
+          </w:tcPr>
+          <w:p>
+            <w:pPr>
+              <w:rPr>
+                <w:rFonts w:cstheme="minorHAnsi"/>
+                <w:sz w:val="24"/>
+                <w:szCs w:val="24"/>
+              </w:rPr>
+            </w:pPr>
+          </w:p>
         </w:tc>
       </w:tr>
     </w:tbl>
     <w:p>
-      <w:r>
+      <w:pPr>
+        <w:rPr>
+          <w:rFonts w:cstheme="minorHAnsi"/>
+          <w:sz w:val="24"/>
+          <w:szCs w:val="24"/>
+        </w:rPr>
+      </w:pPr>
+      <w:r>
+        <w:rPr>
+          <w:rFonts w:cstheme="minorHAnsi"/>
+          <w:sz w:val="24"/>
+          <w:szCs w:val="24"/>
+        </w:rPr>
         <w:t xml:space="preserve">{%p </w:t>
       </w:r>
       <w:proofErr w:type="spellStart"/>
       <w:r>
+        <w:rPr>
+          <w:rFonts w:cstheme="minorHAnsi"/>
+          <w:sz w:val="24"/>
+          <w:szCs w:val="24"/>
+        </w:rPr>
         <w:t>elif</w:t>
       </w:r>
       <w:proofErr w:type="spellEnd"/>
       <w:r>
+        <w:rPr>
+          <w:rFonts w:cstheme="minorHAnsi"/>
+          <w:sz w:val="24"/>
+          <w:szCs w:val="24"/>
+        </w:rPr>
         <w:t xml:space="preserve"> </w:t>
       </w:r>
       <w:proofErr w:type="spellStart"/>
       <w:r>
-        <w:t>field.is_</w:t>
-      </w:r>
-      <w:proofErr w:type="gramStart"/>
-      <w:r>
-        <w:t>list</w:t>
+        <w:rPr>
+          <w:rFonts w:cstheme="minorHAnsi"/>
+          <w:sz w:val="24"/>
+          <w:szCs w:val="24"/>
+        </w:rPr>
+        <w:t>field.is_list</w:t>
       </w:r>
       <w:proofErr w:type="spellEnd"/>
       <w:r>
-        <w:t>(</w:t>
-      </w:r>
-      <w:proofErr w:type="gramEnd"/>
-      <w:r>
-        <w:t>) %}</w:t>
+        <w:rPr>
+          <w:rFonts w:cstheme="minorHAnsi"/>
+          <w:sz w:val="24"/>
+          <w:szCs w:val="24"/>
+        </w:rPr>
+        <w:t>() %}</w:t>
       </w:r>
     </w:p>
     <w:p>
       <w:pPr>
         <w:pStyle w:val="Heading2"/>
-      </w:pPr>
-      <w:proofErr w:type="gramStart"/>
-      <w:r>
+        <w:rPr>
+          <w:rFonts w:asciiTheme="minorHAnsi" w:hAnsiTheme="minorHAnsi" w:cstheme="minorHAnsi"/>
+          <w:sz w:val="24"/>
+          <w:szCs w:val="24"/>
+        </w:rPr>
+      </w:pPr>
+      <w:r>
+        <w:rPr>
+          <w:rFonts w:asciiTheme="minorHAnsi" w:hAnsiTheme="minorHAnsi" w:cstheme="minorHAnsi"/>
+          <w:sz w:val="24"/>
+          <w:szCs w:val="24"/>
+        </w:rPr>
         <w:t xml:space="preserve">{{ </w:t>
       </w:r>
       <w:proofErr w:type="spellStart"/>
       <w:r>
-        <w:t>field</w:t>
-      </w:r>
-      <w:proofErr w:type="gramEnd"/>
-      <w:r>
-        <w:t>.</w:t>
-      </w:r>
-      <w:r>
+        <w:rPr>
+          <w:rFonts w:asciiTheme="minorHAnsi" w:hAnsiTheme="minorHAnsi" w:cstheme="minorHAnsi"/>
+          <w:sz w:val="24"/>
+          <w:szCs w:val="24"/>
+        </w:rPr>
+        <w:t>field.</w:t>
+      </w:r>
+      <w:r>
+        <w:rPr>
+          <w:rFonts w:asciiTheme="minorHAnsi" w:hAnsiTheme="minorHAnsi" w:cstheme="minorHAnsi"/>
+          <w:sz w:val="24"/>
+          <w:szCs w:val="24"/>
+        </w:rPr>
         <w:t>label</w:t>
       </w:r>
       <w:proofErr w:type="spellEnd"/>
       <w:r>
+        <w:rPr>
+          <w:rFonts w:asciiTheme="minorHAnsi" w:hAnsiTheme="minorHAnsi" w:cstheme="minorHAnsi"/>
+          <w:sz w:val="24"/>
+          <w:szCs w:val="24"/>
+        </w:rPr>
         <w:t xml:space="preserve"> }}</w:t>
       </w:r>
     </w:p>
@@ -494,21 +841,36 @@
           <w:ilvl w:val="0"/>
           <w:numId w:val="3"/>
         </w:numPr>
-      </w:pPr>
-      <w:r>
+        <w:rPr>
+          <w:rFonts w:cstheme="minorHAnsi"/>
+          <w:sz w:val="24"/>
+          <w:szCs w:val="24"/>
+        </w:rPr>
+      </w:pPr>
+      <w:r>
+        <w:rPr>
+          <w:rFonts w:cstheme="minorHAnsi"/>
+          <w:sz w:val="24"/>
+          <w:szCs w:val="24"/>
+        </w:rPr>
         <w:t xml:space="preserve">{%p for item in </w:t>
       </w:r>
       <w:proofErr w:type="spellStart"/>
-      <w:proofErr w:type="gramStart"/>
-      <w:r>
-        <w:t>field.overflow</w:t>
-      </w:r>
-      <w:proofErr w:type="gramEnd"/>
-      <w:r>
-        <w:t>_value</w:t>
+      <w:r>
+        <w:rPr>
+          <w:rFonts w:cstheme="minorHAnsi"/>
+          <w:sz w:val="24"/>
+          <w:szCs w:val="24"/>
+        </w:rPr>
+        <w:t>field.overflow_value</w:t>
       </w:r>
       <w:proofErr w:type="spellEnd"/>
       <w:r>
+        <w:rPr>
+          <w:rFonts w:cstheme="minorHAnsi"/>
+          <w:sz w:val="24"/>
+          <w:szCs w:val="24"/>
+        </w:rPr>
         <w:t>() %}</w:t>
       </w:r>
     </w:p>
@@ -519,14 +881,19 @@
           <w:ilvl w:val="0"/>
           <w:numId w:val="3"/>
         </w:numPr>
-      </w:pPr>
-      <w:proofErr w:type="gramStart"/>
-      <w:r>
-        <w:t>{{ item</w:t>
-      </w:r>
-      <w:proofErr w:type="gramEnd"/>
-      <w:r>
-        <w:t xml:space="preserve"> }}</w:t>
+        <w:rPr>
+          <w:rFonts w:cstheme="minorHAnsi"/>
+          <w:sz w:val="24"/>
+          <w:szCs w:val="24"/>
+        </w:rPr>
+      </w:pPr>
+      <w:r>
+        <w:rPr>
+          <w:rFonts w:cstheme="minorHAnsi"/>
+          <w:sz w:val="24"/>
+          <w:szCs w:val="24"/>
+        </w:rPr>
+        <w:t>{{ item }}</w:t>
       </w:r>
     </w:p>
     <w:p>
@@ -536,106 +903,246 @@
           <w:ilvl w:val="0"/>
           <w:numId w:val="3"/>
         </w:numPr>
-      </w:pPr>
-      <w:r>
+        <w:rPr>
+          <w:rFonts w:cstheme="minorHAnsi"/>
+          <w:sz w:val="24"/>
+          <w:szCs w:val="24"/>
+        </w:rPr>
+      </w:pPr>
+      <w:r>
+        <w:rPr>
+          <w:rFonts w:cstheme="minorHAnsi"/>
+          <w:sz w:val="24"/>
+          <w:szCs w:val="24"/>
+        </w:rPr>
         <w:t xml:space="preserve">{%p </w:t>
       </w:r>
       <w:proofErr w:type="spellStart"/>
       <w:r>
+        <w:rPr>
+          <w:rFonts w:cstheme="minorHAnsi"/>
+          <w:sz w:val="24"/>
+          <w:szCs w:val="24"/>
+        </w:rPr>
         <w:t>endfor</w:t>
       </w:r>
       <w:proofErr w:type="spellEnd"/>
       <w:r>
+        <w:rPr>
+          <w:rFonts w:cstheme="minorHAnsi"/>
+          <w:sz w:val="24"/>
+          <w:szCs w:val="24"/>
+        </w:rPr>
         <w:t xml:space="preserve"> </w:t>
       </w:r>
       <w:r>
+        <w:rPr>
+          <w:rFonts w:cstheme="minorHAnsi"/>
+          <w:sz w:val="24"/>
+          <w:szCs w:val="24"/>
+        </w:rPr>
         <w:t>%</w:t>
       </w:r>
       <w:r>
+        <w:rPr>
+          <w:rFonts w:cstheme="minorHAnsi"/>
+          <w:sz w:val="24"/>
+          <w:szCs w:val="24"/>
+        </w:rPr>
         <w:t>}</w:t>
       </w:r>
     </w:p>
     <w:p>
-      <w:r>
+      <w:pPr>
+        <w:rPr>
+          <w:rFonts w:cstheme="minorHAnsi"/>
+          <w:sz w:val="24"/>
+          <w:szCs w:val="24"/>
+        </w:rPr>
+      </w:pPr>
+      <w:r>
+        <w:rPr>
+          <w:rFonts w:cstheme="minorHAnsi"/>
+          <w:sz w:val="24"/>
+          <w:szCs w:val="24"/>
+        </w:rPr>
         <w:t>{%p else %}</w:t>
       </w:r>
     </w:p>
     <w:p>
-      <w:r>
-        <w:rPr>
+      <w:pPr>
+        <w:rPr>
+          <w:rFonts w:cstheme="minorHAnsi"/>
+          <w:sz w:val="24"/>
+          <w:szCs w:val="24"/>
+        </w:rPr>
+      </w:pPr>
+      <w:r>
+        <w:rPr>
+          <w:rFonts w:cstheme="minorHAnsi"/>
           <w:b/>
+          <w:sz w:val="24"/>
+          <w:szCs w:val="24"/>
         </w:rPr>
         <w:t xml:space="preserve">{{ </w:t>
       </w:r>
       <w:proofErr w:type="spellStart"/>
       <w:r>
         <w:rPr>
+          <w:rFonts w:cstheme="minorHAnsi"/>
           <w:b/>
+          <w:sz w:val="24"/>
+          <w:szCs w:val="24"/>
         </w:rPr>
         <w:t>field.</w:t>
       </w:r>
       <w:r>
         <w:rPr>
+          <w:rFonts w:cstheme="minorHAnsi"/>
           <w:b/>
+          <w:sz w:val="24"/>
+          <w:szCs w:val="24"/>
         </w:rPr>
         <w:t>label</w:t>
       </w:r>
       <w:proofErr w:type="spellEnd"/>
       <w:r>
         <w:rPr>
+          <w:rFonts w:cstheme="minorHAnsi"/>
           <w:b/>
+          <w:sz w:val="24"/>
+          <w:szCs w:val="24"/>
         </w:rPr>
         <w:t xml:space="preserve"> }}</w:t>
       </w:r>
       <w:r>
+        <w:rPr>
+          <w:rFonts w:cstheme="minorHAnsi"/>
+          <w:sz w:val="24"/>
+          <w:szCs w:val="24"/>
+        </w:rPr>
         <w:t xml:space="preserve">: {{ </w:t>
       </w:r>
       <w:proofErr w:type="spellStart"/>
       <w:r>
+        <w:rPr>
+          <w:rFonts w:cstheme="minorHAnsi"/>
+          <w:sz w:val="24"/>
+          <w:szCs w:val="24"/>
+        </w:rPr>
         <w:t>field.overflow_value</w:t>
       </w:r>
       <w:proofErr w:type="spellEnd"/>
       <w:r>
+        <w:rPr>
+          <w:rFonts w:cstheme="minorHAnsi"/>
+          <w:sz w:val="24"/>
+          <w:szCs w:val="24"/>
+        </w:rPr>
         <w:t>(</w:t>
       </w:r>
       <w:proofErr w:type="spellStart"/>
       <w:r>
+        <w:rPr>
+          <w:rFonts w:cstheme="minorHAnsi"/>
+          <w:sz w:val="24"/>
+          <w:szCs w:val="24"/>
+        </w:rPr>
         <w:t>overflow_message</w:t>
       </w:r>
       <w:proofErr w:type="spellEnd"/>
       <w:r>
+        <w:rPr>
+          <w:rFonts w:cstheme="minorHAnsi"/>
+          <w:sz w:val="24"/>
+          <w:szCs w:val="24"/>
+        </w:rPr>
         <w:t>=</w:t>
       </w:r>
       <w:r>
+        <w:rPr>
+          <w:rFonts w:cstheme="minorHAnsi"/>
+          <w:sz w:val="24"/>
+          <w:szCs w:val="24"/>
+        </w:rPr>
         <w:t xml:space="preserve"> </w:t>
       </w:r>
       <w:proofErr w:type="spellStart"/>
       <w:r>
+        <w:rPr>
+          <w:rFonts w:cstheme="minorHAnsi"/>
+          <w:sz w:val="24"/>
+          <w:szCs w:val="24"/>
+        </w:rPr>
         <w:t>RFAaffidavit</w:t>
       </w:r>
       <w:r>
+        <w:rPr>
+          <w:rFonts w:cstheme="minorHAnsi"/>
+          <w:sz w:val="24"/>
+          <w:szCs w:val="24"/>
+        </w:rPr>
         <w:t>.default_overflow_message</w:t>
       </w:r>
       <w:proofErr w:type="spellEnd"/>
       <w:r>
+        <w:rPr>
+          <w:rFonts w:cstheme="minorHAnsi"/>
+          <w:sz w:val="24"/>
+          <w:szCs w:val="24"/>
+        </w:rPr>
         <w:t>) }}</w:t>
       </w:r>
     </w:p>
     <w:p>
-      <w:r>
+      <w:pPr>
+        <w:rPr>
+          <w:rFonts w:cstheme="minorHAnsi"/>
+          <w:sz w:val="24"/>
+          <w:szCs w:val="24"/>
+        </w:rPr>
+      </w:pPr>
+      <w:r>
+        <w:rPr>
+          <w:rFonts w:cstheme="minorHAnsi"/>
+          <w:sz w:val="24"/>
+          <w:szCs w:val="24"/>
+        </w:rPr>
         <w:t>{%p endif %}</w:t>
       </w:r>
     </w:p>
     <w:p>
-      <w:r>
+      <w:pPr>
+        <w:rPr>
+          <w:rFonts w:cstheme="minorHAnsi"/>
+          <w:sz w:val="24"/>
+          <w:szCs w:val="24"/>
+        </w:rPr>
+      </w:pPr>
+      <w:r>
+        <w:rPr>
+          <w:rFonts w:cstheme="minorHAnsi"/>
+          <w:sz w:val="24"/>
+          <w:szCs w:val="24"/>
+        </w:rPr>
         <w:t xml:space="preserve">{%p </w:t>
       </w:r>
       <w:proofErr w:type="spellStart"/>
       <w:r>
+        <w:rPr>
+          <w:rFonts w:cstheme="minorHAnsi"/>
+          <w:sz w:val="24"/>
+          <w:szCs w:val="24"/>
+        </w:rPr>
         <w:t>endfor</w:t>
       </w:r>
       <w:proofErr w:type="spellEnd"/>
       <w:r>
+        <w:rPr>
+          <w:rFonts w:cstheme="minorHAnsi"/>
+          <w:sz w:val="24"/>
+          <w:szCs w:val="24"/>
+        </w:rPr>
         <w:t xml:space="preserve"> %}</w:t>
       </w:r>
     </w:p>

</xml_diff>

<commit_message>
changes location to weapon_location because AL skips it
</commit_message>
<xml_diff>
--- a/docassemble/RFApackage/data/templates/RFAaffidavit_addendum.docx
+++ b/docassemble/RFApackage/data/templates/RFAaffidavit_addendum.docx
@@ -83,6 +83,7 @@
           <w:szCs w:val="24"/>
         </w:rPr>
       </w:pPr>
+      <w:proofErr w:type="gramStart"/>
       <w:r>
         <w:rPr>
           <w:rFonts w:cstheme="minorHAnsi"/>
@@ -98,7 +99,24 @@
           <w:sz w:val="24"/>
           <w:szCs w:val="24"/>
         </w:rPr>
-        <w:t>trial_court_name</w:t>
+        <w:t>trial</w:t>
+      </w:r>
+      <w:proofErr w:type="gramEnd"/>
+      <w:r>
+        <w:rPr>
+          <w:rFonts w:cstheme="minorHAnsi"/>
+          <w:sz w:val="24"/>
+          <w:szCs w:val="24"/>
+        </w:rPr>
+        <w:t>_court</w:t>
+      </w:r>
+      <w:r>
+        <w:rPr>
+          <w:rFonts w:cstheme="minorHAnsi"/>
+          <w:sz w:val="24"/>
+          <w:szCs w:val="24"/>
+        </w:rPr>
+        <w:t>.address.county</w:t>
       </w:r>
       <w:proofErr w:type="spellEnd"/>
       <w:r>

</xml_diff>